<commit_message>
Adding new bibliography and directions
</commit_message>
<xml_diff>
--- a/project.docx
+++ b/project.docx
@@ -103,7 +103,6 @@
           <w:color w:val="000000"/>
           <w:sz w:val="27"/>
           <w:szCs w:val="27"/>
-          <w:lang w:val="en-US"/>
         </w:rPr>
       </w:pPr>
       <w:r>
@@ -143,8 +142,110 @@
     </w:p>
     <w:p>
       <w:pPr>
-        <w:spacing w:after="240" w:line="240" w:lineRule="auto"/>
-        <w:jc w:val="both"/>
+        <w:rPr>
+          <w:lang w:val="en-US"/>
+        </w:rPr>
+      </w:pPr>
+      <w:r>
+        <w:rPr>
+          <w:lang w:val="en-US"/>
+        </w:rPr>
+        <w:t xml:space="preserve">20.10 Reading IIA until mid-chapter 6. </w:t>
+      </w:r>
+    </w:p>
+    <w:p>
+      <w:pPr>
+        <w:rPr>
+          <w:lang w:val="en-US"/>
+        </w:rPr>
+      </w:pPr>
+      <w:r>
+        <w:rPr>
+          <w:lang w:val="en-US"/>
+        </w:rPr>
+        <w:t xml:space="preserve"> Review on proofs in other proof assistants</w:t>
+      </w:r>
+    </w:p>
+    <w:p>
+      <w:pPr>
+        <w:rPr>
+          <w:lang w:val="en-US"/>
+        </w:rPr>
+      </w:pPr>
+      <w:r>
+        <w:rPr>
+          <w:lang w:val="en-US"/>
+        </w:rPr>
+        <w:t>https://math.stackexchange.com/questions/2963302/finding-libraries-of-formalized-mathematics</w:t>
+      </w:r>
+      <w:r>
+        <w:rPr>
+          <w:lang w:val="en-US"/>
+        </w:rPr>
+        <w:t xml:space="preserve"> </w:t>
+      </w:r>
+    </w:p>
+    <w:p>
+      <w:pPr>
+        <w:rPr>
+          <w:lang w:val="en-US"/>
+        </w:rPr>
+      </w:pPr>
+      <w:r>
+        <w:rPr>
+          <w:lang w:val="en-US"/>
+        </w:rPr>
+        <w:t>21.</w:t>
+      </w:r>
+      <w:r>
+        <w:rPr>
+          <w:lang w:val="en-US"/>
+        </w:rPr>
+        <w:t xml:space="preserve">10 Reading IIA until chapter 8. page 116. </w:t>
+      </w:r>
+    </w:p>
+    <w:p>
+      <w:pPr>
+        <w:rPr>
+          <w:lang w:val="en-US"/>
+        </w:rPr>
+      </w:pPr>
+      <w:r>
+        <w:rPr>
+          <w:lang w:val="en-US"/>
+        </w:rPr>
+        <w:t xml:space="preserve">Questions for meeting. </w:t>
+      </w:r>
+    </w:p>
+    <w:p>
+      <w:pPr>
+        <w:rPr>
+          <w:lang w:val="en-US"/>
+        </w:rPr>
+      </w:pPr>
+      <w:r>
+        <w:rPr>
+          <w:lang w:val="en-US"/>
+        </w:rPr>
+        <w:t xml:space="preserve">1. Do you know the proof archives of other systems? (connection with </w:t>
+      </w:r>
+      <w:proofErr w:type="spellStart"/>
+      <w:r>
+        <w:rPr>
+          <w:lang w:val="en-US"/>
+        </w:rPr>
+        <w:t>math.stack.exchange</w:t>
+      </w:r>
+      <w:proofErr w:type="spellEnd"/>
+      <w:r>
+        <w:rPr>
+          <w:lang w:val="en-US"/>
+        </w:rPr>
+        <w:t>)</w:t>
+      </w:r>
+    </w:p>
+    <w:p>
+      <w:pPr>
         <w:rPr>
           <w:rFonts w:ascii="Times New Roman" w:eastAsia="Times New Roman" w:hAnsi="Times New Roman" w:cs="Times New Roman"/>
           <w:color w:val="000000"/>
@@ -153,109 +254,582 @@
           <w:lang w:val="en-US"/>
         </w:rPr>
       </w:pPr>
-    </w:p>
-    <w:p>
-      <w:pPr>
-        <w:rPr>
-          <w:lang w:val="en-US"/>
-        </w:rPr>
-      </w:pPr>
-      <w:r>
-        <w:rPr>
-          <w:lang w:val="en-US"/>
-        </w:rPr>
-        <w:t>Introduction to Interval Analysis:</w:t>
-      </w:r>
-    </w:p>
-    <w:p>
-      <w:pPr>
-        <w:rPr>
-          <w:lang w:val="en-US"/>
-        </w:rPr>
-      </w:pPr>
-      <w:r>
-        <w:rPr>
-          <w:lang w:val="en-US"/>
-        </w:rPr>
-        <w:t>http://www-sbras.nsc.ru/interval/Library/InteBooks/IntroIntervAn.pdf</w:t>
-      </w:r>
-    </w:p>
-    <w:p>
-      <w:pPr>
-        <w:rPr>
-          <w:lang w:val="en-US"/>
-        </w:rPr>
-      </w:pPr>
-      <w:r>
-        <w:rPr>
-          <w:lang w:val="en-US"/>
-        </w:rPr>
-        <w:t>From Interval Analysis to Taylor Models - An Overview</w:t>
-      </w:r>
-    </w:p>
-    <w:p>
-      <w:pPr>
-        <w:rPr>
-          <w:lang w:val="en-US"/>
-        </w:rPr>
-      </w:pPr>
-      <w:r>
-        <w:rPr>
-          <w:lang w:val="en-US"/>
-        </w:rPr>
-        <w:t>https://pdfs.semanticscholar.org/f658/ebf39fda70f35510acaf45c783d3ea091091.pdf</w:t>
-      </w:r>
-    </w:p>
-    <w:p>
-      <w:pPr>
-        <w:rPr>
-          <w:lang w:val="en-US"/>
-        </w:rPr>
-      </w:pPr>
-    </w:p>
-    <w:p>
-      <w:pPr>
-        <w:rPr>
-          <w:lang w:val="en-US"/>
-        </w:rPr>
-      </w:pPr>
-      <w:r>
-        <w:rPr>
-          <w:lang w:val="en-US"/>
-        </w:rPr>
-        <w:t xml:space="preserve">20.10 Reading IIA until mid-chapter 6. </w:t>
-      </w:r>
-    </w:p>
-    <w:p>
-      <w:pPr>
-        <w:rPr>
-          <w:lang w:val="en-US"/>
-        </w:rPr>
-      </w:pPr>
-      <w:r>
-        <w:rPr>
-          <w:lang w:val="en-US"/>
-        </w:rPr>
-        <w:t xml:space="preserve"> Review on proofs in other proof assistants</w:t>
-      </w:r>
-    </w:p>
-    <w:p>
-      <w:pPr>
-        <w:rPr>
-          <w:lang w:val="en-US"/>
-        </w:rPr>
-      </w:pPr>
-      <w:r>
-        <w:rPr>
-          <w:lang w:val="en-US"/>
-        </w:rPr>
-        <w:t>https://math.stackexchange.com/questions/2963302/finding-libraries-of-formalized-mathematics</w:t>
-      </w:r>
-      <w:r>
-        <w:rPr>
+      <w:r>
+        <w:rPr>
+          <w:lang w:val="en-US"/>
+        </w:rPr>
+        <w:t xml:space="preserve">2.  </w:t>
+      </w:r>
+      <w:r>
+        <w:rPr>
+          <w:rFonts w:ascii="Times New Roman" w:eastAsia="Times New Roman" w:hAnsi="Times New Roman" w:cs="Times New Roman"/>
+          <w:color w:val="000000"/>
+          <w:sz w:val="27"/>
+          <w:szCs w:val="27"/>
+          <w:lang w:val="en-US"/>
+        </w:rPr>
+        <w:t>to develop a generic framework for this that can be instantiated for particular functions</w:t>
+      </w:r>
+      <w:r>
+        <w:rPr>
+          <w:rFonts w:ascii="Times New Roman" w:eastAsia="Times New Roman" w:hAnsi="Times New Roman" w:cs="Times New Roman"/>
+          <w:color w:val="000000"/>
+          <w:sz w:val="27"/>
+          <w:szCs w:val="27"/>
           <w:lang w:val="en-US"/>
         </w:rPr>
         <w:t xml:space="preserve"> </w:t>
+      </w:r>
+    </w:p>
+    <w:p>
+      <w:pPr>
+        <w:rPr>
+          <w:lang w:val="en-US"/>
+        </w:rPr>
+      </w:pPr>
+      <w:r>
+        <w:rPr>
+          <w:lang w:val="en-US"/>
+        </w:rPr>
+        <w:t xml:space="preserve">2.1 </w:t>
+      </w:r>
+      <w:r>
+        <w:rPr>
+          <w:lang w:val="en-US"/>
+        </w:rPr>
+        <w:t>this implies building an interval analysis framework</w:t>
+      </w:r>
+      <w:r>
+        <w:rPr>
+          <w:lang w:val="en-US"/>
+        </w:rPr>
+        <w:t xml:space="preserve"> (examples in Isabelle)</w:t>
+      </w:r>
+    </w:p>
+    <w:p>
+      <w:pPr>
+        <w:rPr>
+          <w:lang w:val="en-US"/>
+        </w:rPr>
+      </w:pPr>
+      <w:r>
+        <w:rPr>
+          <w:lang w:val="en-US"/>
+        </w:rPr>
+        <w:t xml:space="preserve">2.2 </w:t>
+      </w:r>
+      <w:r>
+        <w:rPr>
+          <w:lang w:val="en-US"/>
+        </w:rPr>
+        <w:t>particular functions (given by Isabelle libraries)</w:t>
+      </w:r>
+      <w:r>
+        <w:rPr>
+          <w:lang w:val="en-US"/>
+        </w:rPr>
+        <w:t xml:space="preserve"> </w:t>
+      </w:r>
+    </w:p>
+    <w:p>
+      <w:pPr>
+        <w:rPr>
+          <w:lang w:val="en-US"/>
+        </w:rPr>
+      </w:pPr>
+      <w:r>
+        <w:rPr>
+          <w:lang w:val="en-US"/>
+        </w:rPr>
+        <w:t>2.3 and then proving theorems (essentially theorem and lemma 8.1)</w:t>
+      </w:r>
+    </w:p>
+    <w:p>
+      <w:pPr>
+        <w:rPr>
+          <w:rFonts w:ascii="Segoe UI" w:hAnsi="Segoe UI" w:cs="Segoe UI"/>
+          <w:color w:val="212121"/>
+          <w:sz w:val="20"/>
+          <w:szCs w:val="20"/>
+          <w:lang w:val="en-US"/>
+        </w:rPr>
+      </w:pPr>
+      <w:r>
+        <w:rPr>
+          <w:b/>
+          <w:lang w:val="en-US"/>
+        </w:rPr>
+        <w:t xml:space="preserve">Mail </w:t>
+      </w:r>
+      <w:proofErr w:type="spellStart"/>
+      <w:r>
+        <w:rPr>
+          <w:b/>
+          <w:lang w:val="en-US"/>
+        </w:rPr>
+        <w:t>Immler</w:t>
+      </w:r>
+      <w:proofErr w:type="spellEnd"/>
+      <w:r>
+        <w:rPr>
+          <w:b/>
+          <w:lang w:val="en-US"/>
+        </w:rPr>
+        <w:t xml:space="preserve"> (1</w:t>
+      </w:r>
+      <w:r>
+        <w:rPr>
+          <w:b/>
+          <w:lang w:val="en-US"/>
+        </w:rPr>
+        <w:t>8/10)</w:t>
+      </w:r>
+      <w:r>
+        <w:rPr>
+          <w:rFonts w:ascii="Segoe UI" w:hAnsi="Segoe UI" w:cs="Segoe UI"/>
+          <w:color w:val="212121"/>
+          <w:sz w:val="20"/>
+          <w:szCs w:val="20"/>
+          <w:lang w:val="en-US"/>
+        </w:rPr>
+        <w:br/>
+      </w:r>
+      <w:r>
+        <w:rPr>
+          <w:rFonts w:ascii="Segoe UI" w:hAnsi="Segoe UI" w:cs="Segoe UI"/>
+          <w:color w:val="212121"/>
+          <w:sz w:val="20"/>
+          <w:szCs w:val="20"/>
+          <w:lang w:val="en-US"/>
+        </w:rPr>
+        <w:t>Resources for interval arithmetic:</w:t>
+      </w:r>
+    </w:p>
+    <w:tbl>
+      <w:tblPr>
+        <w:tblStyle w:val="Tablaconcuadrcula"/>
+        <w:tblW w:w="0" w:type="auto"/>
+        <w:tblLook w:val="04A0"/>
+      </w:tblPr>
+      <w:tblGrid>
+        <w:gridCol w:w="8644"/>
+      </w:tblGrid>
+      <w:tr>
+        <w:tc>
+          <w:tcPr>
+            <w:tcW w:w="8644" w:type="dxa"/>
+          </w:tcPr>
+          <w:p>
+            <w:pPr>
+              <w:rPr>
+                <w:rFonts w:ascii="Segoe UI" w:hAnsi="Segoe UI" w:cs="Segoe UI"/>
+                <w:color w:val="212121"/>
+                <w:sz w:val="20"/>
+                <w:szCs w:val="20"/>
+                <w:lang w:val="en-US"/>
+              </w:rPr>
+            </w:pPr>
+            <w:r>
+              <w:rPr>
+                <w:rFonts w:ascii="Segoe UI" w:hAnsi="Segoe UI" w:cs="Segoe UI"/>
+                <w:color w:val="212121"/>
+                <w:sz w:val="20"/>
+                <w:szCs w:val="20"/>
+                <w:shd w:val="clear" w:color="auto" w:fill="FFFFFF"/>
+                <w:lang w:val="en-US"/>
+              </w:rPr>
+              <w:t xml:space="preserve">theory </w:t>
+            </w:r>
+            <w:proofErr w:type="spellStart"/>
+            <w:r>
+              <w:rPr>
+                <w:rFonts w:ascii="Segoe UI" w:hAnsi="Segoe UI" w:cs="Segoe UI"/>
+                <w:color w:val="212121"/>
+                <w:sz w:val="20"/>
+                <w:szCs w:val="20"/>
+                <w:shd w:val="clear" w:color="auto" w:fill="FFFFFF"/>
+                <w:lang w:val="en-US"/>
+              </w:rPr>
+              <w:t>Decision_Procs.Approximation</w:t>
+            </w:r>
+            <w:proofErr w:type="spellEnd"/>
+          </w:p>
+        </w:tc>
+      </w:tr>
+      <w:tr>
+        <w:tc>
+          <w:tcPr>
+            <w:tcW w:w="8644" w:type="dxa"/>
+          </w:tcPr>
+          <w:p>
+            <w:pPr>
+              <w:rPr>
+                <w:rFonts w:ascii="Segoe UI" w:hAnsi="Segoe UI" w:cs="Segoe UI"/>
+                <w:color w:val="212121"/>
+                <w:sz w:val="20"/>
+                <w:szCs w:val="20"/>
+                <w:shd w:val="clear" w:color="auto" w:fill="FFFFFF"/>
+                <w:lang w:val="en-US"/>
+              </w:rPr>
+            </w:pPr>
+            <w:hyperlink r:id="rId6" w:tgtFrame="_blank" w:history="1">
+              <w:r>
+                <w:rPr>
+                  <w:rStyle w:val="Hipervnculo"/>
+                  <w:rFonts w:ascii="Segoe UI" w:hAnsi="Segoe UI" w:cs="Segoe UI"/>
+                  <w:sz w:val="20"/>
+                  <w:szCs w:val="20"/>
+                  <w:shd w:val="clear" w:color="auto" w:fill="FFFFFF"/>
+                  <w:lang w:val="en-US"/>
+                </w:rPr>
+                <w:t>http://home.in.tum.de/~hoelzl/</w:t>
+              </w:r>
+            </w:hyperlink>
+          </w:p>
+        </w:tc>
+      </w:tr>
+      <w:tr>
+        <w:tc>
+          <w:tcPr>
+            <w:tcW w:w="8644" w:type="dxa"/>
+          </w:tcPr>
+          <w:p>
+            <w:pPr>
+              <w:rPr>
+                <w:rFonts w:ascii="Segoe UI" w:hAnsi="Segoe UI" w:cs="Segoe UI"/>
+                <w:color w:val="212121"/>
+                <w:sz w:val="20"/>
+                <w:szCs w:val="20"/>
+                <w:shd w:val="clear" w:color="auto" w:fill="FFFFFF"/>
+                <w:lang w:val="en-US"/>
+              </w:rPr>
+            </w:pPr>
+            <w:r>
+              <w:rPr>
+                <w:rFonts w:ascii="Segoe UI" w:hAnsi="Segoe UI" w:cs="Segoe UI"/>
+                <w:color w:val="212121"/>
+                <w:sz w:val="20"/>
+                <w:szCs w:val="20"/>
+                <w:shd w:val="clear" w:color="auto" w:fill="FFFFFF"/>
+                <w:lang w:val="en-US"/>
+              </w:rPr>
+              <w:t>Proving Real-Valued Inequalities by Computation in Isabelle/HOL</w:t>
+            </w:r>
+          </w:p>
+        </w:tc>
+      </w:tr>
+      <w:tr>
+        <w:tc>
+          <w:tcPr>
+            <w:tcW w:w="8644" w:type="dxa"/>
+          </w:tcPr>
+          <w:p>
+            <w:pPr>
+              <w:rPr>
+                <w:rFonts w:ascii="Segoe UI" w:hAnsi="Segoe UI" w:cs="Segoe UI"/>
+                <w:color w:val="212121"/>
+                <w:sz w:val="20"/>
+                <w:szCs w:val="20"/>
+                <w:shd w:val="clear" w:color="auto" w:fill="FFFFFF"/>
+                <w:lang w:val="en-US"/>
+              </w:rPr>
+            </w:pPr>
+            <w:r>
+              <w:rPr>
+                <w:rFonts w:ascii="Segoe UI" w:hAnsi="Segoe UI" w:cs="Segoe UI"/>
+                <w:color w:val="212121"/>
+                <w:sz w:val="20"/>
+                <w:szCs w:val="20"/>
+                <w:shd w:val="clear" w:color="auto" w:fill="FFFFFF"/>
+                <w:lang w:val="en-US"/>
+              </w:rPr>
+              <w:t xml:space="preserve">Proving Inequalities over </w:t>
+            </w:r>
+            <w:proofErr w:type="spellStart"/>
+            <w:r>
+              <w:rPr>
+                <w:rFonts w:ascii="Segoe UI" w:hAnsi="Segoe UI" w:cs="Segoe UI"/>
+                <w:color w:val="212121"/>
+                <w:sz w:val="20"/>
+                <w:szCs w:val="20"/>
+                <w:shd w:val="clear" w:color="auto" w:fill="FFFFFF"/>
+                <w:lang w:val="en-US"/>
+              </w:rPr>
+              <w:t>Reals</w:t>
+            </w:r>
+            <w:proofErr w:type="spellEnd"/>
+            <w:r>
+              <w:rPr>
+                <w:rFonts w:ascii="Segoe UI" w:hAnsi="Segoe UI" w:cs="Segoe UI"/>
+                <w:color w:val="212121"/>
+                <w:sz w:val="20"/>
+                <w:szCs w:val="20"/>
+                <w:shd w:val="clear" w:color="auto" w:fill="FFFFFF"/>
+                <w:lang w:val="en-US"/>
+              </w:rPr>
+              <w:t xml:space="preserve"> with Computation in Isabelle/HOL</w:t>
+            </w:r>
+          </w:p>
+        </w:tc>
+      </w:tr>
+      <w:tr>
+        <w:tc>
+          <w:tcPr>
+            <w:tcW w:w="8644" w:type="dxa"/>
+          </w:tcPr>
+          <w:p>
+            <w:pPr>
+              <w:rPr>
+                <w:lang w:val="en-US"/>
+              </w:rPr>
+            </w:pPr>
+            <w:r>
+              <w:rPr>
+                <w:lang w:val="en-US"/>
+              </w:rPr>
+              <w:t>Introduction to Interval Analysis:</w:t>
+            </w:r>
+          </w:p>
+          <w:p>
+            <w:pPr>
+              <w:rPr>
+                <w:lang w:val="en-US"/>
+              </w:rPr>
+            </w:pPr>
+            <w:r>
+              <w:rPr>
+                <w:lang w:val="en-US"/>
+              </w:rPr>
+              <w:t>http://www-sbras.nsc.ru/interval/Library/InteBooks/IntroIntervAn.pdf</w:t>
+            </w:r>
+          </w:p>
+        </w:tc>
+      </w:tr>
+    </w:tbl>
+    <w:p>
+      <w:pPr>
+        <w:rPr>
+          <w:rFonts w:ascii="Segoe UI" w:hAnsi="Segoe UI" w:cs="Segoe UI"/>
+          <w:color w:val="212121"/>
+          <w:sz w:val="20"/>
+          <w:szCs w:val="20"/>
+          <w:shd w:val="clear" w:color="auto" w:fill="FFFFFF"/>
+          <w:lang w:val="en-US"/>
+        </w:rPr>
+      </w:pPr>
+      <w:r>
+        <w:rPr>
+          <w:rFonts w:ascii="Segoe UI" w:hAnsi="Segoe UI" w:cs="Segoe UI"/>
+          <w:color w:val="212121"/>
+          <w:sz w:val="20"/>
+          <w:szCs w:val="20"/>
+          <w:shd w:val="clear" w:color="auto" w:fill="FFFFFF"/>
+          <w:lang w:val="en-US"/>
+        </w:rPr>
+        <w:t>Proposed directions:</w:t>
+      </w:r>
+    </w:p>
+    <w:tbl>
+      <w:tblPr>
+        <w:tblStyle w:val="Tablaconcuadrcula"/>
+        <w:tblW w:w="0" w:type="auto"/>
+        <w:tblLook w:val="04A0"/>
+      </w:tblPr>
+      <w:tblGrid>
+        <w:gridCol w:w="8644"/>
+      </w:tblGrid>
+      <w:tr>
+        <w:tc>
+          <w:tcPr>
+            <w:tcW w:w="8644" w:type="dxa"/>
+          </w:tcPr>
+          <w:p>
+            <w:pPr>
+              <w:rPr>
+                <w:rFonts w:ascii="Segoe UI" w:hAnsi="Segoe UI" w:cs="Segoe UI"/>
+                <w:color w:val="212121"/>
+                <w:sz w:val="20"/>
+                <w:szCs w:val="20"/>
+                <w:shd w:val="clear" w:color="auto" w:fill="FFFFFF"/>
+                <w:lang w:val="en-US"/>
+              </w:rPr>
+            </w:pPr>
+            <w:r>
+              <w:rPr>
+                <w:rFonts w:ascii="Segoe UI" w:hAnsi="Segoe UI" w:cs="Segoe UI"/>
+                <w:color w:val="212121"/>
+                <w:sz w:val="20"/>
+                <w:szCs w:val="20"/>
+                <w:shd w:val="clear" w:color="auto" w:fill="FFFFFF"/>
+                <w:lang w:val="en-US"/>
+              </w:rPr>
+              <w:t xml:space="preserve">1. </w:t>
+            </w:r>
+            <w:r>
+              <w:rPr>
+                <w:rFonts w:ascii="Segoe UI" w:hAnsi="Segoe UI" w:cs="Segoe UI"/>
+                <w:color w:val="212121"/>
+                <w:sz w:val="20"/>
+                <w:szCs w:val="20"/>
+                <w:shd w:val="clear" w:color="auto" w:fill="FFFFFF"/>
+                <w:lang w:val="en-US"/>
+              </w:rPr>
+              <w:t>a one-dimensional</w:t>
+            </w:r>
+            <w:r>
+              <w:rPr>
+                <w:rFonts w:ascii="Segoe UI" w:hAnsi="Segoe UI" w:cs="Segoe UI"/>
+                <w:color w:val="212121"/>
+                <w:sz w:val="20"/>
+                <w:szCs w:val="20"/>
+                <w:shd w:val="clear" w:color="auto" w:fill="FFFFFF"/>
+                <w:lang w:val="en-US"/>
+              </w:rPr>
+              <w:t xml:space="preserve"> (using the library)</w:t>
+            </w:r>
+          </w:p>
+        </w:tc>
+      </w:tr>
+      <w:tr>
+        <w:tc>
+          <w:tcPr>
+            <w:tcW w:w="8644" w:type="dxa"/>
+          </w:tcPr>
+          <w:p>
+            <w:pPr>
+              <w:rPr>
+                <w:rFonts w:ascii="Segoe UI" w:hAnsi="Segoe UI" w:cs="Segoe UI"/>
+                <w:color w:val="212121"/>
+                <w:sz w:val="20"/>
+                <w:szCs w:val="20"/>
+                <w:shd w:val="clear" w:color="auto" w:fill="FFFFFF"/>
+                <w:lang w:val="en-US"/>
+              </w:rPr>
+            </w:pPr>
+            <w:r>
+              <w:rPr>
+                <w:rFonts w:ascii="Segoe UI" w:hAnsi="Segoe UI" w:cs="Segoe UI"/>
+                <w:color w:val="212121"/>
+                <w:sz w:val="20"/>
+                <w:szCs w:val="20"/>
+                <w:shd w:val="clear" w:color="auto" w:fill="FFFFFF"/>
+                <w:lang w:val="en-US"/>
+              </w:rPr>
+              <w:t xml:space="preserve">2. </w:t>
+            </w:r>
+            <w:r>
+              <w:rPr>
+                <w:rFonts w:ascii="Segoe UI" w:hAnsi="Segoe UI" w:cs="Segoe UI"/>
+                <w:color w:val="212121"/>
+                <w:sz w:val="20"/>
+                <w:szCs w:val="20"/>
+                <w:shd w:val="clear" w:color="auto" w:fill="FFFFFF"/>
+                <w:lang w:val="en-US"/>
+              </w:rPr>
+              <w:t>extend it to vectors and matrices</w:t>
+            </w:r>
+            <w:r>
+              <w:rPr>
+                <w:rFonts w:ascii="Segoe UI" w:hAnsi="Segoe UI" w:cs="Segoe UI"/>
+                <w:color w:val="212121"/>
+                <w:sz w:val="20"/>
+                <w:szCs w:val="20"/>
+                <w:shd w:val="clear" w:color="auto" w:fill="FFFFFF"/>
+                <w:lang w:val="en-US"/>
+              </w:rPr>
+              <w:t xml:space="preserve"> (</w:t>
+            </w:r>
+            <w:r>
+              <w:rPr>
+                <w:rFonts w:ascii="Segoe UI" w:hAnsi="Segoe UI" w:cs="Segoe UI"/>
+                <w:color w:val="212121"/>
+                <w:sz w:val="20"/>
+                <w:szCs w:val="20"/>
+                <w:shd w:val="clear" w:color="auto" w:fill="FFFFFF"/>
+                <w:lang w:val="en-US"/>
+              </w:rPr>
+              <w:t>interval arithmetic library isn't really well developed, and </w:t>
+            </w:r>
+            <w:r>
+              <w:rPr>
+                <w:rFonts w:ascii="Segoe UI" w:hAnsi="Segoe UI" w:cs="Segoe UI"/>
+                <w:color w:val="212121"/>
+                <w:sz w:val="20"/>
+                <w:szCs w:val="20"/>
+                <w:lang w:val="en-US"/>
+              </w:rPr>
+              <w:br/>
+            </w:r>
+            <w:r>
+              <w:rPr>
+                <w:rFonts w:ascii="Segoe UI" w:hAnsi="Segoe UI" w:cs="Segoe UI"/>
+                <w:color w:val="212121"/>
+                <w:sz w:val="20"/>
+                <w:szCs w:val="20"/>
+                <w:shd w:val="clear" w:color="auto" w:fill="FFFFFF"/>
+                <w:lang w:val="en-US"/>
+              </w:rPr>
+              <w:t xml:space="preserve">there might be some useful things in the </w:t>
+            </w:r>
+            <w:proofErr w:type="spellStart"/>
+            <w:r>
+              <w:rPr>
+                <w:rFonts w:ascii="Segoe UI" w:hAnsi="Segoe UI" w:cs="Segoe UI"/>
+                <w:color w:val="212121"/>
+                <w:sz w:val="20"/>
+                <w:szCs w:val="20"/>
+                <w:shd w:val="clear" w:color="auto" w:fill="FFFFFF"/>
+                <w:lang w:val="en-US"/>
+              </w:rPr>
+              <w:t>Affine_Arithmetic</w:t>
+            </w:r>
+            <w:proofErr w:type="spellEnd"/>
+            <w:r>
+              <w:rPr>
+                <w:rFonts w:ascii="Segoe UI" w:hAnsi="Segoe UI" w:cs="Segoe UI"/>
+                <w:color w:val="212121"/>
+                <w:sz w:val="20"/>
+                <w:szCs w:val="20"/>
+                <w:shd w:val="clear" w:color="auto" w:fill="FFFFFF"/>
+                <w:lang w:val="en-US"/>
+              </w:rPr>
+              <w:t>)</w:t>
+            </w:r>
+          </w:p>
+        </w:tc>
+      </w:tr>
+    </w:tbl>
+    <w:p>
+      <w:pPr>
+        <w:rPr>
+          <w:rFonts w:ascii="Segoe UI" w:hAnsi="Segoe UI" w:cs="Segoe UI"/>
+          <w:color w:val="212121"/>
+          <w:sz w:val="20"/>
+          <w:szCs w:val="20"/>
+          <w:shd w:val="clear" w:color="auto" w:fill="FFFFFF"/>
+          <w:lang w:val="en-US"/>
+        </w:rPr>
+      </w:pPr>
+    </w:p>
+    <w:p>
+      <w:pPr>
+        <w:rPr>
+          <w:rFonts w:ascii="Segoe UI" w:hAnsi="Segoe UI" w:cs="Segoe UI"/>
+          <w:color w:val="212121"/>
+          <w:sz w:val="20"/>
+          <w:szCs w:val="20"/>
+          <w:lang w:val="en-US"/>
+        </w:rPr>
+      </w:pPr>
+      <w:r>
+        <w:rPr>
+          <w:rFonts w:ascii="Segoe UI" w:hAnsi="Segoe UI" w:cs="Segoe UI"/>
+          <w:color w:val="212121"/>
+          <w:sz w:val="20"/>
+          <w:szCs w:val="20"/>
+          <w:lang w:val="en-US"/>
+        </w:rPr>
+        <w:br/>
       </w:r>
     </w:p>
     <w:sectPr>
@@ -514,6 +1088,44 @@
     <w:rsid w:val="00BB7C3A"/>
     <w:rPr>
       <w:color w:val="0000FF"/>
+      <w:u w:val="single"/>
+    </w:rPr>
+  </w:style>
+  <w:style w:type="table" w:styleId="Tablaconcuadrcula">
+    <w:name w:val="Table Grid"/>
+    <w:basedOn w:val="Tablanormal"/>
+    <w:uiPriority w:val="59"/>
+    <w:rsid w:val="008E7C6D"/>
+    <w:pPr>
+      <w:spacing w:after="0" w:line="240" w:lineRule="auto"/>
+    </w:pPr>
+    <w:tblPr>
+      <w:tblInd w:w="0" w:type="dxa"/>
+      <w:tblBorders>
+        <w:top w:val="single" w:sz="4" w:space="0" w:color="000000" w:themeColor="text1"/>
+        <w:left w:val="single" w:sz="4" w:space="0" w:color="000000" w:themeColor="text1"/>
+        <w:bottom w:val="single" w:sz="4" w:space="0" w:color="000000" w:themeColor="text1"/>
+        <w:right w:val="single" w:sz="4" w:space="0" w:color="000000" w:themeColor="text1"/>
+        <w:insideH w:val="single" w:sz="4" w:space="0" w:color="000000" w:themeColor="text1"/>
+        <w:insideV w:val="single" w:sz="4" w:space="0" w:color="000000" w:themeColor="text1"/>
+      </w:tblBorders>
+      <w:tblCellMar>
+        <w:top w:w="0" w:type="dxa"/>
+        <w:left w:w="108" w:type="dxa"/>
+        <w:bottom w:w="0" w:type="dxa"/>
+        <w:right w:w="108" w:type="dxa"/>
+      </w:tblCellMar>
+    </w:tblPr>
+  </w:style>
+  <w:style w:type="character" w:styleId="Hipervnculovisitado">
+    <w:name w:val="FollowedHyperlink"/>
+    <w:basedOn w:val="Fuentedeprrafopredeter"/>
+    <w:uiPriority w:val="99"/>
+    <w:semiHidden/>
+    <w:unhideWhenUsed/>
+    <w:rsid w:val="006A4B13"/>
+    <w:rPr>
+      <w:color w:val="800080" w:themeColor="followedHyperlink"/>
       <w:u w:val="single"/>
     </w:rPr>
   </w:style>
@@ -808,7 +1420,7 @@
 </file>
 
 <file path=customXml/itemProps1.xml><?xml version="1.0" encoding="utf-8"?>
-<ds:datastoreItem xmlns:ds="http://schemas.openxmlformats.org/officeDocument/2006/customXml" ds:itemID="{75C3704D-7998-4E91-9F42-B768795CCF2B}">
+<ds:datastoreItem xmlns:ds="http://schemas.openxmlformats.org/officeDocument/2006/customXml" ds:itemID="{1FE6E68E-E956-4099-89C1-8A2614AC5F41}">
   <ds:schemaRefs>
     <ds:schemaRef ds:uri="http://schemas.openxmlformats.org/officeDocument/2006/bibliography"/>
   </ds:schemaRefs>

</xml_diff>